<commit_message>
/ ‘NAU Work/Self Appraisals/2018 pt1/TalbertTso-Performance Appraisal-February'18-March'18.docx’
</commit_message>
<xml_diff>
--- a/NAU Work/Self Appraisals/2018 pt1/TalbertTso-Performance Appraisal-February'18-March'18.docx
+++ b/NAU Work/Self Appraisals/2018 pt1/TalbertTso-Performance Appraisal-February'18-March'18.docx
@@ -1,6 +1,6 @@
 
 <file path=word/document.xml><?xml version="1.0" encoding="utf-8"?>
-<w:document xmlns:wpc="http://schemas.microsoft.com/office/word/2010/wordprocessingCanvas" xmlns:mc="http://schemas.openxmlformats.org/markup-compatibility/2006" xmlns:o="urn:schemas-microsoft-com:office:office" xmlns:r="http://schemas.openxmlformats.org/officeDocument/2006/relationships" xmlns:m="http://schemas.openxmlformats.org/officeDocument/2006/math" xmlns:v="urn:schemas-microsoft-com:vml" xmlns:wp14="http://schemas.microsoft.com/office/word/2010/wordprocessingDrawing" xmlns:wp="http://schemas.openxmlformats.org/drawingml/2006/wordprocessingDrawing" xmlns:w10="urn:schemas-microsoft-com:office:word" xmlns:w="http://schemas.openxmlformats.org/wordprocessingml/2006/main" xmlns:w14="http://schemas.microsoft.com/office/word/2010/wordml" xmlns:w15="http://schemas.microsoft.com/office/word/2012/wordml" xmlns:wpg="http://schemas.microsoft.com/office/word/2010/wordprocessingGroup" xmlns:wpi="http://schemas.microsoft.com/office/word/2010/wordprocessingInk" xmlns:wne="http://schemas.microsoft.com/office/word/2006/wordml" xmlns:wps="http://schemas.microsoft.com/office/word/2010/wordprocessingShape" mc:Ignorable="w14 w15 wp14">
+<w:document xmlns:wpc="http://schemas.microsoft.com/office/word/2010/wordprocessingCanvas" xmlns:cx="http://schemas.microsoft.com/office/drawing/2014/chartex" xmlns:cx1="http://schemas.microsoft.com/office/drawing/2015/9/8/chartex" xmlns:mc="http://schemas.openxmlformats.org/markup-compatibility/2006" xmlns:o="urn:schemas-microsoft-com:office:office" xmlns:r="http://schemas.openxmlformats.org/officeDocument/2006/relationships" xmlns:m="http://schemas.openxmlformats.org/officeDocument/2006/math" xmlns:v="urn:schemas-microsoft-com:vml" xmlns:wp14="http://schemas.microsoft.com/office/word/2010/wordprocessingDrawing" xmlns:wp="http://schemas.openxmlformats.org/drawingml/2006/wordprocessingDrawing" xmlns:w10="urn:schemas-microsoft-com:office:word" xmlns:w="http://schemas.openxmlformats.org/wordprocessingml/2006/main" xmlns:w14="http://schemas.microsoft.com/office/word/2010/wordml" xmlns:w15="http://schemas.microsoft.com/office/word/2012/wordml" xmlns:w16se="http://schemas.microsoft.com/office/word/2015/wordml/symex" xmlns:wpg="http://schemas.microsoft.com/office/word/2010/wordprocessingGroup" xmlns:wpi="http://schemas.microsoft.com/office/word/2010/wordprocessingInk" xmlns:wne="http://schemas.microsoft.com/office/word/2006/wordml" xmlns:wps="http://schemas.microsoft.com/office/word/2010/wordprocessingShape" mc:Ignorable="w14 w15 w16se wp14">
   <w:body>
     <w:tbl>
       <w:tblPr>
@@ -2480,8 +2480,6 @@
               </w:rPr>
               <w:t xml:space="preserve">. </w:t>
             </w:r>
-            <w:bookmarkStart w:id="2" w:name="_GoBack"/>
-            <w:bookmarkEnd w:id="2"/>
           </w:p>
           <w:p>
             <w:pPr>
@@ -4374,7 +4372,7 @@
                 </w:ffData>
               </w:fldChar>
             </w:r>
-            <w:bookmarkStart w:id="3" w:name="Check22"/>
+            <w:bookmarkStart w:id="2" w:name="Check22"/>
             <w:r>
               <w:rPr>
                 <w:rFonts w:ascii="Arial" w:hAnsi="Arial" w:cs="Arial"/>
@@ -4410,7 +4408,7 @@
               </w:rPr>
               <w:fldChar w:fldCharType="end"/>
             </w:r>
-            <w:bookmarkEnd w:id="3"/>
+            <w:bookmarkEnd w:id="2"/>
             <w:r>
               <w:rPr>
                 <w:rFonts w:ascii="Arial" w:hAnsi="Arial" w:cs="Arial"/>
@@ -7771,23 +7769,6 @@
           <w:p>
             <w:pPr>
               <w:shd w:val="clear" w:color="auto" w:fill="E6E6E6"/>
-              <w:rPr>
-                <w:rFonts w:ascii="Arial" w:hAnsi="Arial" w:cs="Arial"/>
-                <w:sz w:val="20"/>
-                <w:szCs w:val="20"/>
-              </w:rPr>
-            </w:pPr>
-            <w:r>
-              <w:rPr>
-                <w:rFonts w:ascii="Arial" w:hAnsi="Arial" w:cs="Arial"/>
-                <w:sz w:val="20"/>
-                <w:szCs w:val="20"/>
-              </w:rPr>
-              <w:t>Talbert consistently met expectations for all behaviors and frequently exceeded expectations for his commitment to forming and maintaining working relationships.  His assistance to Kevin Hayes and Blanche Johnson on the Enlightenment Portal was just one example of how he went above and beyond to be accessible and approachable in cooperation with stakeholders to support the maintenance demands of the Enlightenment Portal.</w:t>
-            </w:r>
-          </w:p>
-          <w:p>
-            <w:pPr>
               <w:rPr>
                 <w:rFonts w:ascii="Arial" w:hAnsi="Arial" w:cs="Arial"/>
                 <w:sz w:val="20"/>
@@ -7934,7 +7915,31 @@
                 <w:sz w:val="20"/>
                 <w:szCs w:val="20"/>
               </w:rPr>
-              <w:t xml:space="preserve">September 2016, May 2017: Talbert </w:t>
+              <w:t>November 2017</w:t>
+            </w:r>
+            <w:r>
+              <w:rPr>
+                <w:rFonts w:ascii="Arial" w:hAnsi="Arial" w:cs="Arial"/>
+                <w:sz w:val="20"/>
+                <w:szCs w:val="20"/>
+              </w:rPr>
+              <w:t xml:space="preserve">, </w:t>
+            </w:r>
+            <w:r>
+              <w:rPr>
+                <w:rFonts w:ascii="Arial" w:hAnsi="Arial" w:cs="Arial"/>
+                <w:sz w:val="20"/>
+                <w:szCs w:val="20"/>
+              </w:rPr>
+              <w:t>April 2018</w:t>
+            </w:r>
+            <w:r>
+              <w:rPr>
+                <w:rFonts w:ascii="Arial" w:hAnsi="Arial" w:cs="Arial"/>
+                <w:sz w:val="20"/>
+                <w:szCs w:val="20"/>
+              </w:rPr>
+              <w:t xml:space="preserve">: Talbert </w:t>
             </w:r>
             <w:r>
               <w:rPr>
@@ -8018,166 +8023,8 @@
                 <w:szCs w:val="20"/>
               </w:rPr>
             </w:pPr>
-            <w:r>
-              <w:rPr>
-                <w:rFonts w:ascii="Arial" w:hAnsi="Arial" w:cs="Arial"/>
-                <w:sz w:val="20"/>
-                <w:szCs w:val="20"/>
-              </w:rPr>
-              <w:t xml:space="preserve">30 hours – Talbert </w:t>
-            </w:r>
-            <w:r>
-              <w:rPr>
-                <w:rFonts w:ascii="Arial" w:hAnsi="Arial" w:cs="Arial"/>
-                <w:sz w:val="20"/>
-                <w:szCs w:val="20"/>
-              </w:rPr>
-              <w:t>prepared and presented an introduction of the basics of CSS to the student worker apprentices.</w:t>
-            </w:r>
-          </w:p>
-          <w:p>
-            <w:pPr>
-              <w:shd w:val="clear" w:color="auto" w:fill="E6E6E6"/>
-              <w:rPr>
-                <w:rFonts w:ascii="Arial" w:hAnsi="Arial" w:cs="Arial"/>
-                <w:sz w:val="20"/>
-                <w:szCs w:val="20"/>
-              </w:rPr>
-            </w:pPr>
-          </w:p>
-          <w:p>
-            <w:pPr>
-              <w:shd w:val="clear" w:color="auto" w:fill="E6E6E6"/>
-              <w:rPr>
-                <w:rFonts w:ascii="Arial" w:hAnsi="Arial" w:cs="Arial"/>
-                <w:sz w:val="20"/>
-                <w:szCs w:val="20"/>
-              </w:rPr>
-            </w:pPr>
-            <w:r>
-              <w:rPr>
-                <w:rFonts w:ascii="Arial" w:hAnsi="Arial" w:cs="Arial"/>
-                <w:sz w:val="20"/>
-                <w:szCs w:val="20"/>
-              </w:rPr>
-              <w:t xml:space="preserve">1.5 hours – </w:t>
-            </w:r>
-            <w:r>
-              <w:rPr>
-                <w:rFonts w:ascii="Arial" w:hAnsi="Arial" w:cs="Arial"/>
-                <w:sz w:val="20"/>
-                <w:szCs w:val="20"/>
-              </w:rPr>
-              <w:t xml:space="preserve">Attended </w:t>
-            </w:r>
-            <w:r>
-              <w:rPr>
-                <w:rFonts w:ascii="Arial" w:hAnsi="Arial" w:cs="Arial"/>
-                <w:sz w:val="20"/>
-                <w:szCs w:val="20"/>
-              </w:rPr>
-              <w:t>Presentation by Duke Ayers on Angular 2</w:t>
-            </w:r>
-          </w:p>
-          <w:p>
-            <w:pPr>
-              <w:shd w:val="clear" w:color="auto" w:fill="E6E6E6"/>
-              <w:rPr>
-                <w:rFonts w:ascii="Arial" w:hAnsi="Arial" w:cs="Arial"/>
-                <w:sz w:val="20"/>
-                <w:szCs w:val="20"/>
-              </w:rPr>
-            </w:pPr>
-          </w:p>
-          <w:p>
-            <w:pPr>
-              <w:shd w:val="clear" w:color="auto" w:fill="E6E6E6"/>
-              <w:rPr>
-                <w:rFonts w:ascii="Arial" w:hAnsi="Arial" w:cs="Arial"/>
-                <w:sz w:val="20"/>
-                <w:szCs w:val="20"/>
-              </w:rPr>
-            </w:pPr>
-            <w:r>
-              <w:rPr>
-                <w:rFonts w:ascii="Arial" w:hAnsi="Arial" w:cs="Arial"/>
-                <w:sz w:val="20"/>
-                <w:szCs w:val="20"/>
-              </w:rPr>
-              <w:lastRenderedPageBreak/>
-              <w:t xml:space="preserve">1 hour – Reviewed with student worker apprentices their understanding and learning of Bootstrap pills, dropdowns, tooltips, and popovers. In addition, we also reviewed </w:t>
-            </w:r>
-            <w:r>
-              <w:rPr>
-                <w:rFonts w:ascii="Arial" w:hAnsi="Arial" w:cs="Arial"/>
-                <w:sz w:val="20"/>
-                <w:szCs w:val="20"/>
-              </w:rPr>
-              <w:t>JavaScript</w:t>
-            </w:r>
-            <w:r>
-              <w:rPr>
-                <w:rFonts w:ascii="Arial" w:hAnsi="Arial" w:cs="Arial"/>
-                <w:sz w:val="20"/>
-                <w:szCs w:val="20"/>
-              </w:rPr>
-              <w:t xml:space="preserve"> scripts.</w:t>
-            </w:r>
-          </w:p>
-          <w:p>
-            <w:pPr>
-              <w:shd w:val="clear" w:color="auto" w:fill="E6E6E6"/>
-              <w:rPr>
-                <w:rFonts w:ascii="Arial" w:hAnsi="Arial" w:cs="Arial"/>
-                <w:sz w:val="20"/>
-                <w:szCs w:val="20"/>
-              </w:rPr>
-            </w:pPr>
-          </w:p>
-          <w:p>
-            <w:pPr>
-              <w:shd w:val="clear" w:color="auto" w:fill="E6E6E6"/>
-              <w:rPr>
-                <w:rFonts w:ascii="Arial" w:hAnsi="Arial" w:cs="Arial"/>
-                <w:sz w:val="20"/>
-                <w:szCs w:val="20"/>
-              </w:rPr>
-            </w:pPr>
-            <w:r>
-              <w:rPr>
-                <w:rFonts w:ascii="Arial" w:hAnsi="Arial" w:cs="Arial"/>
-                <w:sz w:val="20"/>
-                <w:szCs w:val="20"/>
-              </w:rPr>
-              <w:t xml:space="preserve">8 hours – </w:t>
-            </w:r>
-            <w:proofErr w:type="spellStart"/>
-            <w:r>
-              <w:rPr>
-                <w:rFonts w:ascii="Arial" w:hAnsi="Arial" w:cs="Arial"/>
-                <w:sz w:val="20"/>
-                <w:szCs w:val="20"/>
-              </w:rPr>
-              <w:t>PeopleMap</w:t>
-            </w:r>
-            <w:proofErr w:type="spellEnd"/>
-            <w:r>
-              <w:rPr>
-                <w:rFonts w:ascii="Arial" w:hAnsi="Arial" w:cs="Arial"/>
-                <w:sz w:val="20"/>
-                <w:szCs w:val="20"/>
-              </w:rPr>
-              <w:t xml:space="preserve"> workshop with Steve Burrell</w:t>
-            </w:r>
-          </w:p>
-          <w:p>
-            <w:pPr>
-              <w:rPr>
-                <w:rFonts w:ascii="Arial" w:hAnsi="Arial" w:cs="Arial"/>
-                <w:sz w:val="20"/>
-                <w:szCs w:val="20"/>
-              </w:rPr>
-            </w:pPr>
+            <w:bookmarkStart w:id="3" w:name="_GoBack"/>
+            <w:bookmarkEnd w:id="3"/>
           </w:p>
         </w:tc>
       </w:tr>
@@ -8511,6 +8358,7 @@
                 <w:sz w:val="20"/>
                 <w:szCs w:val="20"/>
               </w:rPr>
+              <w:lastRenderedPageBreak/>
               <w:fldChar w:fldCharType="begin">
                 <w:ffData>
                   <w:name w:val="Check14"/>
@@ -10181,7 +10029,6 @@
                 <w:sz w:val="20"/>
                 <w:szCs w:val="20"/>
               </w:rPr>
-              <w:lastRenderedPageBreak/>
               <w:t>I understand that my signature indicates that I have seen and discussed this evaluation with my supervisor and received a copy.</w:t>
             </w:r>
           </w:p>
@@ -10523,7 +10370,7 @@
 </file>
 
 <file path=word/endnotes.xml><?xml version="1.0" encoding="utf-8"?>
-<w:endnotes xmlns:wpc="http://schemas.microsoft.com/office/word/2010/wordprocessingCanvas" xmlns:mc="http://schemas.openxmlformats.org/markup-compatibility/2006" xmlns:o="urn:schemas-microsoft-com:office:office" xmlns:r="http://schemas.openxmlformats.org/officeDocument/2006/relationships" xmlns:m="http://schemas.openxmlformats.org/officeDocument/2006/math" xmlns:v="urn:schemas-microsoft-com:vml" xmlns:wp14="http://schemas.microsoft.com/office/word/2010/wordprocessingDrawing" xmlns:wp="http://schemas.openxmlformats.org/drawingml/2006/wordprocessingDrawing" xmlns:w10="urn:schemas-microsoft-com:office:word" xmlns:w="http://schemas.openxmlformats.org/wordprocessingml/2006/main" xmlns:w14="http://schemas.microsoft.com/office/word/2010/wordml" xmlns:w15="http://schemas.microsoft.com/office/word/2012/wordml" xmlns:wpg="http://schemas.microsoft.com/office/word/2010/wordprocessingGroup" xmlns:wpi="http://schemas.microsoft.com/office/word/2010/wordprocessingInk" xmlns:wne="http://schemas.microsoft.com/office/word/2006/wordml" xmlns:wps="http://schemas.microsoft.com/office/word/2010/wordprocessingShape" mc:Ignorable="w14 w15 wp14">
+<w:endnotes xmlns:wpc="http://schemas.microsoft.com/office/word/2010/wordprocessingCanvas" xmlns:cx="http://schemas.microsoft.com/office/drawing/2014/chartex" xmlns:cx1="http://schemas.microsoft.com/office/drawing/2015/9/8/chartex" xmlns:mc="http://schemas.openxmlformats.org/markup-compatibility/2006" xmlns:o="urn:schemas-microsoft-com:office:office" xmlns:r="http://schemas.openxmlformats.org/officeDocument/2006/relationships" xmlns:m="http://schemas.openxmlformats.org/officeDocument/2006/math" xmlns:v="urn:schemas-microsoft-com:vml" xmlns:wp14="http://schemas.microsoft.com/office/word/2010/wordprocessingDrawing" xmlns:wp="http://schemas.openxmlformats.org/drawingml/2006/wordprocessingDrawing" xmlns:w10="urn:schemas-microsoft-com:office:word" xmlns:w="http://schemas.openxmlformats.org/wordprocessingml/2006/main" xmlns:w14="http://schemas.microsoft.com/office/word/2010/wordml" xmlns:w15="http://schemas.microsoft.com/office/word/2012/wordml" xmlns:w16se="http://schemas.microsoft.com/office/word/2015/wordml/symex" xmlns:wpg="http://schemas.microsoft.com/office/word/2010/wordprocessingGroup" xmlns:wpi="http://schemas.microsoft.com/office/word/2010/wordprocessingInk" xmlns:wne="http://schemas.microsoft.com/office/word/2006/wordml" xmlns:wps="http://schemas.microsoft.com/office/word/2010/wordprocessingShape" mc:Ignorable="w14 w15 w16se wp14">
   <w:endnote w:type="separator" w:id="-1">
     <w:p>
       <w:r>
@@ -10542,7 +10389,7 @@
 </file>
 
 <file path=word/footer1.xml><?xml version="1.0" encoding="utf-8"?>
-<w:ftr xmlns:wpc="http://schemas.microsoft.com/office/word/2010/wordprocessingCanvas" xmlns:mc="http://schemas.openxmlformats.org/markup-compatibility/2006" xmlns:o="urn:schemas-microsoft-com:office:office" xmlns:r="http://schemas.openxmlformats.org/officeDocument/2006/relationships" xmlns:m="http://schemas.openxmlformats.org/officeDocument/2006/math" xmlns:v="urn:schemas-microsoft-com:vml" xmlns:wp14="http://schemas.microsoft.com/office/word/2010/wordprocessingDrawing" xmlns:wp="http://schemas.openxmlformats.org/drawingml/2006/wordprocessingDrawing" xmlns:w10="urn:schemas-microsoft-com:office:word" xmlns:w="http://schemas.openxmlformats.org/wordprocessingml/2006/main" xmlns:w14="http://schemas.microsoft.com/office/word/2010/wordml" xmlns:w15="http://schemas.microsoft.com/office/word/2012/wordml" xmlns:wpg="http://schemas.microsoft.com/office/word/2010/wordprocessingGroup" xmlns:wpi="http://schemas.microsoft.com/office/word/2010/wordprocessingInk" xmlns:wne="http://schemas.microsoft.com/office/word/2006/wordml" xmlns:wps="http://schemas.microsoft.com/office/word/2010/wordprocessingShape" mc:Ignorable="w14 w15 wp14">
+<w:ftr xmlns:wpc="http://schemas.microsoft.com/office/word/2010/wordprocessingCanvas" xmlns:cx="http://schemas.microsoft.com/office/drawing/2014/chartex" xmlns:cx1="http://schemas.microsoft.com/office/drawing/2015/9/8/chartex" xmlns:mc="http://schemas.openxmlformats.org/markup-compatibility/2006" xmlns:o="urn:schemas-microsoft-com:office:office" xmlns:r="http://schemas.openxmlformats.org/officeDocument/2006/relationships" xmlns:m="http://schemas.openxmlformats.org/officeDocument/2006/math" xmlns:v="urn:schemas-microsoft-com:vml" xmlns:wp14="http://schemas.microsoft.com/office/word/2010/wordprocessingDrawing" xmlns:wp="http://schemas.openxmlformats.org/drawingml/2006/wordprocessingDrawing" xmlns:w10="urn:schemas-microsoft-com:office:word" xmlns:w="http://schemas.openxmlformats.org/wordprocessingml/2006/main" xmlns:w14="http://schemas.microsoft.com/office/word/2010/wordml" xmlns:w15="http://schemas.microsoft.com/office/word/2012/wordml" xmlns:w16se="http://schemas.microsoft.com/office/word/2015/wordml/symex" xmlns:wpg="http://schemas.microsoft.com/office/word/2010/wordprocessingGroup" xmlns:wpi="http://schemas.microsoft.com/office/word/2010/wordprocessingInk" xmlns:wne="http://schemas.microsoft.com/office/word/2006/wordml" xmlns:wps="http://schemas.microsoft.com/office/word/2010/wordprocessingShape" mc:Ignorable="w14 w15 w16se wp14">
   <w:p>
     <w:pPr>
       <w:pStyle w:val="Footer"/>
@@ -10615,7 +10462,7 @@
         <w:sz w:val="16"/>
         <w:szCs w:val="16"/>
       </w:rPr>
-      <w:t>6</w:t>
+      <w:t>5</w:t>
     </w:r>
     <w:r>
       <w:rPr>
@@ -10663,7 +10510,7 @@
 </file>
 
 <file path=word/footnotes.xml><?xml version="1.0" encoding="utf-8"?>
-<w:footnotes xmlns:wpc="http://schemas.microsoft.com/office/word/2010/wordprocessingCanvas" xmlns:mc="http://schemas.openxmlformats.org/markup-compatibility/2006" xmlns:o="urn:schemas-microsoft-com:office:office" xmlns:r="http://schemas.openxmlformats.org/officeDocument/2006/relationships" xmlns:m="http://schemas.openxmlformats.org/officeDocument/2006/math" xmlns:v="urn:schemas-microsoft-com:vml" xmlns:wp14="http://schemas.microsoft.com/office/word/2010/wordprocessingDrawing" xmlns:wp="http://schemas.openxmlformats.org/drawingml/2006/wordprocessingDrawing" xmlns:w10="urn:schemas-microsoft-com:office:word" xmlns:w="http://schemas.openxmlformats.org/wordprocessingml/2006/main" xmlns:w14="http://schemas.microsoft.com/office/word/2010/wordml" xmlns:w15="http://schemas.microsoft.com/office/word/2012/wordml" xmlns:wpg="http://schemas.microsoft.com/office/word/2010/wordprocessingGroup" xmlns:wpi="http://schemas.microsoft.com/office/word/2010/wordprocessingInk" xmlns:wne="http://schemas.microsoft.com/office/word/2006/wordml" xmlns:wps="http://schemas.microsoft.com/office/word/2010/wordprocessingShape" mc:Ignorable="w14 w15 wp14">
+<w:footnotes xmlns:wpc="http://schemas.microsoft.com/office/word/2010/wordprocessingCanvas" xmlns:cx="http://schemas.microsoft.com/office/drawing/2014/chartex" xmlns:cx1="http://schemas.microsoft.com/office/drawing/2015/9/8/chartex" xmlns:mc="http://schemas.openxmlformats.org/markup-compatibility/2006" xmlns:o="urn:schemas-microsoft-com:office:office" xmlns:r="http://schemas.openxmlformats.org/officeDocument/2006/relationships" xmlns:m="http://schemas.openxmlformats.org/officeDocument/2006/math" xmlns:v="urn:schemas-microsoft-com:vml" xmlns:wp14="http://schemas.microsoft.com/office/word/2010/wordprocessingDrawing" xmlns:wp="http://schemas.openxmlformats.org/drawingml/2006/wordprocessingDrawing" xmlns:w10="urn:schemas-microsoft-com:office:word" xmlns:w="http://schemas.openxmlformats.org/wordprocessingml/2006/main" xmlns:w14="http://schemas.microsoft.com/office/word/2010/wordml" xmlns:w15="http://schemas.microsoft.com/office/word/2012/wordml" xmlns:w16se="http://schemas.microsoft.com/office/word/2015/wordml/symex" xmlns:wpg="http://schemas.microsoft.com/office/word/2010/wordprocessingGroup" xmlns:wpi="http://schemas.microsoft.com/office/word/2010/wordprocessingInk" xmlns:wne="http://schemas.microsoft.com/office/word/2006/wordml" xmlns:wps="http://schemas.microsoft.com/office/word/2010/wordprocessingShape" mc:Ignorable="w14 w15 w16se wp14">
   <w:footnote w:type="separator" w:id="-1">
     <w:p>
       <w:r>
@@ -10682,7 +10529,7 @@
 </file>
 
 <file path=word/numbering.xml><?xml version="1.0" encoding="utf-8"?>
-<w:numbering xmlns:wpc="http://schemas.microsoft.com/office/word/2010/wordprocessingCanvas" xmlns:mc="http://schemas.openxmlformats.org/markup-compatibility/2006" xmlns:o="urn:schemas-microsoft-com:office:office" xmlns:r="http://schemas.openxmlformats.org/officeDocument/2006/relationships" xmlns:m="http://schemas.openxmlformats.org/officeDocument/2006/math" xmlns:v="urn:schemas-microsoft-com:vml" xmlns:wp14="http://schemas.microsoft.com/office/word/2010/wordprocessingDrawing" xmlns:wp="http://schemas.openxmlformats.org/drawingml/2006/wordprocessingDrawing" xmlns:w10="urn:schemas-microsoft-com:office:word" xmlns:w="http://schemas.openxmlformats.org/wordprocessingml/2006/main" xmlns:w14="http://schemas.microsoft.com/office/word/2010/wordml" xmlns:w15="http://schemas.microsoft.com/office/word/2012/wordml" xmlns:wpg="http://schemas.microsoft.com/office/word/2010/wordprocessingGroup" xmlns:wpi="http://schemas.microsoft.com/office/word/2010/wordprocessingInk" xmlns:wne="http://schemas.microsoft.com/office/word/2006/wordml" xmlns:wps="http://schemas.microsoft.com/office/word/2010/wordprocessingShape" mc:Ignorable="w14 w15 wp14">
+<w:numbering xmlns:wpc="http://schemas.microsoft.com/office/word/2010/wordprocessingCanvas" xmlns:cx="http://schemas.microsoft.com/office/drawing/2014/chartex" xmlns:cx1="http://schemas.microsoft.com/office/drawing/2015/9/8/chartex" xmlns:mc="http://schemas.openxmlformats.org/markup-compatibility/2006" xmlns:o="urn:schemas-microsoft-com:office:office" xmlns:r="http://schemas.openxmlformats.org/officeDocument/2006/relationships" xmlns:m="http://schemas.openxmlformats.org/officeDocument/2006/math" xmlns:v="urn:schemas-microsoft-com:vml" xmlns:wp14="http://schemas.microsoft.com/office/word/2010/wordprocessingDrawing" xmlns:wp="http://schemas.openxmlformats.org/drawingml/2006/wordprocessingDrawing" xmlns:w10="urn:schemas-microsoft-com:office:word" xmlns:w="http://schemas.openxmlformats.org/wordprocessingml/2006/main" xmlns:w14="http://schemas.microsoft.com/office/word/2010/wordml" xmlns:w15="http://schemas.microsoft.com/office/word/2012/wordml" xmlns:w16se="http://schemas.microsoft.com/office/word/2015/wordml/symex" xmlns:wpg="http://schemas.microsoft.com/office/word/2010/wordprocessingGroup" xmlns:wpi="http://schemas.microsoft.com/office/word/2010/wordprocessingInk" xmlns:wne="http://schemas.microsoft.com/office/word/2006/wordml" xmlns:wps="http://schemas.microsoft.com/office/word/2010/wordprocessingShape" mc:Ignorable="w14 w15 w16se wp14">
   <w:abstractNum w:abstractNumId="0" w15:restartNumberingAfterBreak="0">
     <w:nsid w:val="013E4407"/>
     <w:multiLevelType w:val="hybridMultilevel"/>
@@ -12091,7 +11938,7 @@
 </file>
 
 <file path=word/styles.xml><?xml version="1.0" encoding="utf-8"?>
-<w:styles xmlns:mc="http://schemas.openxmlformats.org/markup-compatibility/2006" xmlns:r="http://schemas.openxmlformats.org/officeDocument/2006/relationships" xmlns:w="http://schemas.openxmlformats.org/wordprocessingml/2006/main" xmlns:w14="http://schemas.microsoft.com/office/word/2010/wordml" xmlns:w15="http://schemas.microsoft.com/office/word/2012/wordml" mc:Ignorable="w14 w15">
+<w:styles xmlns:mc="http://schemas.openxmlformats.org/markup-compatibility/2006" xmlns:r="http://schemas.openxmlformats.org/officeDocument/2006/relationships" xmlns:w="http://schemas.openxmlformats.org/wordprocessingml/2006/main" xmlns:w14="http://schemas.microsoft.com/office/word/2010/wordml" xmlns:w15="http://schemas.microsoft.com/office/word/2012/wordml" xmlns:w16se="http://schemas.microsoft.com/office/word/2015/wordml/symex" mc:Ignorable="w14 w15 w16se">
   <w:docDefaults>
     <w:rPrDefault>
       <w:rPr>
@@ -12945,7 +12792,7 @@
 </file>
 
 <file path=customXml/itemProps1.xml><?xml version="1.0" encoding="utf-8"?>
-<ds:datastoreItem xmlns:ds="http://schemas.openxmlformats.org/officeDocument/2006/customXml" ds:itemID="{C3BF0F85-B8E0-4EEC-840C-88FC8D1AE82D}">
+<ds:datastoreItem xmlns:ds="http://schemas.openxmlformats.org/officeDocument/2006/customXml" ds:itemID="{F5651DE4-2997-48D3-B09D-FAE053D506B7}">
   <ds:schemaRefs>
     <ds:schemaRef ds:uri="http://schemas.openxmlformats.org/officeDocument/2006/bibliography"/>
   </ds:schemaRefs>

</xml_diff>